<commit_message>
Update TestData php word output to match the changed mmToTwip conversion by rounding from float to integer.
</commit_message>
<xml_diff>
--- a/tests/TestData/PhpWordOutput/qr-additional-information.docx
+++ b/tests/TestData/PhpWordOutput/qr-additional-information.docx
@@ -4,22 +4,22 @@
   <w:body>
     <w:tbl>
       <w:tblGrid>
-        <w:gridCol w:w="3514.96062992126" w:type="dxa"/>
-        <w:gridCol w:w="8390.551181102363" w:type="dxa"/>
+        <w:gridCol w:w="3515" w:type="dxa"/>
+        <w:gridCol w:w="8391" w:type="dxa"/>
       </w:tblGrid>
       <w:tblPr>
-        <w:tblW w:w="11905.511811023622" w:type="auto"/>
+        <w:tblW w:w="11906" w:type="auto"/>
         <w:tblLayout w:type="fixed"/>
-        <w:tblpPr w:vertAnchor="page" w:horzAnchor="page" w:tblpXSpec="center" w:tblpX="1984.251968503937" w:tblpYSpec="bottom"/>
+        <w:tblpPr w:vertAnchor="page" w:horzAnchor="page" w:tblpXSpec="center" w:tblpYSpec="bottom"/>
         <w:bidiVisual w:val="0"/>
       </w:tblPr>
       <w:tr>
         <w:trPr>
-          <w:trHeight w:val="283.4645669291338" w:hRule="atLeast"/>
+          <w:trHeight w:val="283" w:hRule="atLeast"/>
         </w:trPr>
         <w:tc>
           <w:tcPr>
-            <w:tcW w:w="11905.511811023622" w:type="dxa"/>
+            <w:tcW w:w="11906" w:type="dxa"/>
             <w:vAlign w:val="center"/>
             <w:tcBorders>
               <w:bottom w:val="single" w:sz="1" w:color="000000"/>
@@ -41,11 +41,11 @@
       </w:tr>
       <w:tr>
         <w:trPr>
-          <w:trHeight w:val="5385.826771653543" w:hRule="atLeast"/>
+          <w:trHeight w:val="5386" w:hRule="atLeast"/>
         </w:trPr>
         <w:tc>
           <w:tcPr>
-            <w:tcW w:w="3514.96062992126" w:type="dxa"/>
+            <w:tcW w:w="3515" w:type="dxa"/>
             <w:tcBorders>
               <w:right w:val="single" w:sz="1" w:color="000000"/>
             </w:tcBorders>
@@ -59,10 +59,10 @@
               <w:tblLayout w:type="fixed"/>
               <w:bidiVisual w:val="0"/>
               <w:tblCellMar>
-                <w:top w:w="283.4645669291338" w:type="dxa"/>
-                <w:left w:w="283.4645669291338" w:type="dxa"/>
-                <w:right w:w="283.4645669291338" w:type="dxa"/>
-                <w:bottom w:w="283.4645669291338" w:type="dxa"/>
+                <w:top w:w="283" w:type="dxa"/>
+                <w:left w:w="283" w:type="dxa"/>
+                <w:right w:w="283" w:type="dxa"/>
+                <w:bottom w:w="283" w:type="dxa"/>
               </w:tblCellMar>
             </w:tblPr>
             <w:tr>
@@ -80,7 +80,7 @@
                   </w:tblPr>
                   <w:tr>
                     <w:trPr>
-                      <w:trHeight w:val="396.8503937007873" w:hRule="atLeast"/>
+                      <w:trHeight w:val="397" w:hRule="atLeast"/>
                     </w:trPr>
                     <w:tc>
                       <w:tcPr/>
@@ -97,7 +97,7 @@
                   </w:tr>
                   <w:tr>
                     <w:trPr>
-                      <w:trHeight w:val="3174.8031496062986" w:hRule="atLeast"/>
+                      <w:trHeight w:val="3175" w:hRule="atLeast"/>
                     </w:trPr>
                     <w:tc>
                       <w:tcPr/>
@@ -203,7 +203,7 @@
                         <w:pPr/>
                         <w:r>
                           <w:pict>
-                            <v:shape type="#_x0000_t75" stroked="f" style="width:147.40157480315pt; height:56.692913385827pt; margin-left:0pt; margin-top:0pt; position:relative; mso-position-horizontal:left; mso-position-vertical:top; mso-position-horizontal-relative:margin; mso-position-vertical-relative:line; z-index:2147483647;">
+                            <v:shape type="#_x0000_t75" stroked="f" style="width:147pt; height:57pt; margin-left:0pt; margin-top:0pt; position:relative; mso-position-horizontal:left; mso-position-vertical:top; mso-position-horizontal-relative:margin; mso-position-vertical-relative:line; z-index:2147483647;">
                               <v:imagedata r:id="rId7" o:title=""/>
                             </v:shape>
                           </w:pict>
@@ -213,14 +213,14 @@
                   </w:tr>
                   <w:tr>
                     <w:trPr>
-                      <w:trHeight w:val="793.7007874015746" w:hRule="atLeast"/>
+                      <w:trHeight w:val="794" w:hRule="atLeast"/>
                     </w:trPr>
                     <w:tc>
                       <w:tcPr/>
                       <w:tbl>
                         <w:tblGrid>
-                          <w:gridCol w:w="691.6535433070866" w:type="dxa"/>
-                          <w:gridCol w:w="2256.377952755906" w:type="dxa"/>
+                          <w:gridCol w:w="692" w:type="dxa"/>
+                          <w:gridCol w:w="2256" w:type="dxa"/>
                         </w:tblGrid>
                         <w:tblPr>
                           <w:tblW w:w="5000" w:type="pct"/>
@@ -229,11 +229,11 @@
                         </w:tblPr>
                         <w:tr>
                           <w:trPr>
-                            <w:trHeight w:val="793.7007874015746" w:hRule="atLeast"/>
+                            <w:trHeight w:val="794" w:hRule="atLeast"/>
                           </w:trPr>
                           <w:tc>
                             <w:tcPr>
-                              <w:tcW w:w="691.6535433070866" w:type="dxa"/>
+                              <w:tcW w:w="692" w:type="dxa"/>
                             </w:tcPr>
                             <w:p>
                               <w:pPr>
@@ -260,7 +260,7 @@
                           </w:tc>
                           <w:tc>
                             <w:tcPr>
-                              <w:tcW w:w="2256.377952755906" w:type="dxa"/>
+                              <w:tcW w:w="2256" w:type="dxa"/>
                             </w:tcPr>
                             <w:p>
                               <w:pPr>
@@ -292,7 +292,7 @@
                   </w:tr>
                   <w:tr>
                     <w:trPr>
-                      <w:trHeight w:val="1020.4724409448818" w:hRule="atLeast"/>
+                      <w:trHeight w:val="1020" w:hRule="atLeast"/>
                     </w:trPr>
                     <w:tc>
                       <w:tcPr/>
@@ -318,7 +318,7 @@
         </w:tc>
         <w:tc>
           <w:tcPr>
-            <w:tcW w:w="8390.551181102363" w:type="dxa"/>
+            <w:tcW w:w="8391" w:type="dxa"/>
           </w:tcPr>
           <w:tbl>
             <w:tblGrid>
@@ -329,10 +329,10 @@
               <w:tblLayout w:type="fixed"/>
               <w:bidiVisual w:val="0"/>
               <w:tblCellMar>
-                <w:top w:w="283.4645669291338" w:type="dxa"/>
-                <w:left w:w="283.4645669291338" w:type="dxa"/>
-                <w:right w:w="283.4645669291338" w:type="dxa"/>
-                <w:bottom w:w="283.4645669291338" w:type="dxa"/>
+                <w:top w:w="283" w:type="dxa"/>
+                <w:left w:w="283" w:type="dxa"/>
+                <w:right w:w="283" w:type="dxa"/>
+                <w:bottom w:w="283" w:type="dxa"/>
               </w:tblCellMar>
             </w:tblPr>
             <w:tr>
@@ -341,8 +341,8 @@
                 <w:tcPr/>
                 <w:tbl>
                   <w:tblGrid>
-                    <w:gridCol w:w="3174.8031496062986" w:type="dxa"/>
-                    <w:gridCol w:w="5215.748031496063" w:type="dxa"/>
+                    <w:gridCol w:w="2891" w:type="dxa"/>
+                    <w:gridCol w:w="4932" w:type="dxa"/>
                   </w:tblGrid>
                   <w:tblPr>
                     <w:tblW w:w="5000" w:type="pct"/>
@@ -351,11 +351,11 @@
                   </w:tblPr>
                   <w:tr>
                     <w:trPr>
-                      <w:trHeight w:val="4818.897637795275" w:hRule="atLeast"/>
+                      <w:trHeight w:val="4819" w:hRule="atLeast"/>
                     </w:trPr>
                     <w:tc>
                       <w:tcPr>
-                        <w:tcW w:w="3174.8031496062986" w:type="dxa"/>
+                        <w:tcW w:w="2891" w:type="dxa"/>
                       </w:tcPr>
                       <w:tbl>
                         <w:tblGrid>
@@ -368,7 +368,7 @@
                         </w:tblPr>
                         <w:tr>
                           <w:trPr>
-                            <w:trHeight w:val="396.8503937007873" w:hRule="atLeast"/>
+                            <w:trHeight w:val="397" w:hRule="atLeast"/>
                           </w:trPr>
                           <w:tc>
                             <w:tcPr/>
@@ -385,7 +385,7 @@
                         </w:tr>
                         <w:tr>
                           <w:trPr>
-                            <w:trHeight w:val="283.4645669291338" w:hRule="atLeast"/>
+                            <w:trHeight w:val="283" w:hRule="atLeast"/>
                           </w:trPr>
                           <w:tc>
                             <w:tcPr/>
@@ -395,8 +395,8 @@
                               </w:pPr>
                               <w:r>
                                 <w:rPr>
-                                  <w:sz w:val="16"/>
-                                  <w:szCs w:val="16"/>
+                                  <w:sz w:val="14"/>
+                                  <w:szCs w:val="14"/>
                                 </w:rPr>
                                 <w:t xml:space="preserve"/>
                               </w:r>
@@ -405,7 +405,7 @@
                         </w:tr>
                         <w:tr>
                           <w:trPr>
-                            <w:trHeight w:val="2891.3385826771655" w:hRule="atLeast"/>
+                            <w:trHeight w:val="2891" w:hRule="atLeast"/>
                           </w:trPr>
                           <w:tc>
                             <w:tcPr/>
@@ -413,7 +413,7 @@
                               <w:pPr/>
                               <w:r>
                                 <w:pict>
-                                  <v:shape type="#_x0000_t75" stroked="f" style="width:130.3937007874pt; height:130.3937007874pt; margin-left:0pt; margin-top:0pt; mso-position-horizontal:left; mso-position-vertical:top; mso-position-horizontal-relative:char; mso-position-vertical-relative:line;">
+                                  <v:shape type="#_x0000_t75" stroked="f" style="width:130pt; height:130pt; margin-left:0pt; margin-top:0pt; mso-position-horizontal:left; mso-position-vertical:top; mso-position-horizontal-relative:char; mso-position-vertical-relative:line;">
                                     <w10:wrap type="inline"/>
                                     <v:imagedata r:id="rId8" o:title=""/>
                                   </v:shape>
@@ -424,14 +424,14 @@
                         </w:tr>
                         <w:tr>
                           <w:trPr>
-                            <w:trHeight w:val="1247.244094488189" w:hRule="atLeast"/>
+                            <w:trHeight w:val="1247" w:hRule="atLeast"/>
                           </w:trPr>
                           <w:tc>
                             <w:tcPr/>
                             <w:tbl>
                               <w:tblGrid>
-                                <w:gridCol w:w="816.3779527559055" w:type="dxa"/>
-                                <w:gridCol w:w="2074.9606299212596" w:type="dxa"/>
+                                <w:gridCol w:w="816" w:type="dxa"/>
+                                <w:gridCol w:w="2075" w:type="dxa"/>
                               </w:tblGrid>
                               <w:tblPr>
                                 <w:tblW w:w="5000" w:type="pct"/>
@@ -440,11 +440,11 @@
                               </w:tblPr>
                               <w:tr>
                                 <w:trPr>
-                                  <w:trHeight w:val="1247.244094488189" w:hRule="atLeast"/>
+                                  <w:trHeight w:val="1247" w:hRule="atLeast"/>
                                 </w:trPr>
                                 <w:tc>
                                   <w:tcPr>
-                                    <w:tcW w:w="816.3779527559055" w:type="dxa"/>
+                                    <w:tcW w:w="816" w:type="dxa"/>
                                   </w:tcPr>
                                   <w:p>
                                     <w:pPr>
@@ -471,7 +471,7 @@
                                 </w:tc>
                                 <w:tc>
                                   <w:tcPr>
-                                    <w:tcW w:w="2074.9606299212596" w:type="dxa"/>
+                                    <w:tcW w:w="2075" w:type="dxa"/>
                                   </w:tcPr>
                                   <w:p>
                                     <w:pPr>
@@ -506,7 +506,7 @@
                     </w:tc>
                     <w:tc>
                       <w:tcPr>
-                        <w:tcW w:w="5215.748031496063" w:type="dxa"/>
+                        <w:tcW w:w="4932" w:type="dxa"/>
                       </w:tcPr>
                       <w:p>
                         <w:pPr>
@@ -657,7 +657,7 @@
                         <w:pPr/>
                         <w:r>
                           <w:pict>
-                            <v:shape type="#_x0000_t75" stroked="f" style="width:184.25196850394pt; height:70.866141732283pt; margin-left:0pt; margin-top:0pt; position:relative; mso-position-horizontal:left; mso-position-vertical:top; mso-position-horizontal-relative:margin; mso-position-vertical-relative:line; z-index:2147483647;">
+                            <v:shape type="#_x0000_t75" stroked="f" style="width:184pt; height:71pt; margin-left:0pt; margin-top:0pt; position:relative; mso-position-horizontal:left; mso-position-vertical:top; mso-position-horizontal-relative:margin; mso-position-vertical-relative:line; z-index:2147483647;">
                               <v:imagedata r:id="rId9" o:title=""/>
                             </v:shape>
                           </w:pict>
@@ -667,11 +667,10 @@
                   </w:tr>
                   <w:tr>
                     <w:trPr>
-                      <w:trHeight w:val="566.9291338582676" w:hRule="atLeast"/>
+                      <w:trHeight w:val="567" w:hRule="atLeast"/>
                     </w:trPr>
                     <w:tc>
                       <w:tcPr>
-                        <w:tcW w:w="3174.8031496062986" w:type="dxa"/>
                         <w:gridSpan w:val="2"/>
                       </w:tcPr>
                       <w:p>

</xml_diff>